<commit_message>
Add new htm files and add in .db
</commit_message>
<xml_diff>
--- a/document/section/section_2/3/doc/practice/Практическая работа №1.docx
+++ b/document/section/section_2/3/doc/practice/Практическая работа №1.docx
@@ -27,7 +27,7 @@
           <w:sz w:val="24"/>
           <w:szCs w:val="24"/>
         </w:rPr>
-        <w:t xml:space="preserve">  № 3</w:t>
+        <w:t xml:space="preserve">  № 1</w:t>
       </w:r>
     </w:p>
     <w:p>
@@ -152,6 +152,8 @@
         </w:rPr>
         <w:t>повторить назначение основных блоков процессора;</w:t>
       </w:r>
+      <w:bookmarkStart w:id="0" w:name="_GoBack"/>
+      <w:bookmarkEnd w:id="0"/>
     </w:p>
     <w:p>
       <w:pPr>
@@ -1687,8 +1689,6 @@
             </w:r>
           </w:p>
         </w:tc>
-        <w:bookmarkStart w:id="0" w:name="_GoBack"/>
-        <w:bookmarkEnd w:id="0"/>
       </w:tr>
       <w:tr>
         <w:trPr>

</xml_diff>